<commit_message>
Responsive Explore page completed
Also new lipsum
</commit_message>
<xml_diff>
--- a/nookinc/SubmissionDoc.docx
+++ b/nookinc/SubmissionDoc.docx
@@ -193,6 +193,54 @@
             <w:u w:val="single"/>
             <w:shd w:fill="auto" w:val="clear"/>
           </w:rPr>
+          <w:t xml:space="preserve"> HYPERLINK "https://www.youtube.com/watch?v=sRWjpjNVOCM</w:t>
+        </w:r>
+        <w:r>
+          <w:rPr>
+            <w:rFonts w:ascii="Calibri" w:hAnsi="Calibri" w:cs="Calibri" w:eastAsia="Calibri"/>
+            <w:color w:val="0000FF"/>
+            <w:spacing w:val="0"/>
+            <w:position w:val="0"/>
+            <w:sz w:val="22"/>
+            <w:u w:val="single"/>
+            <w:shd w:fill="auto" w:val="clear"/>
+          </w:rPr>
+          <w:t xml:space="preserve"> HYPERLINK "https://www.youtube.com/watch?v=sRWjpjNVOCM&amp;t=27s"</w:t>
+        </w:r>
+        <w:r>
+          <w:rPr>
+            <w:rFonts w:ascii="Calibri" w:hAnsi="Calibri" w:cs="Calibri" w:eastAsia="Calibri"/>
+            <w:color w:val="0000FF"/>
+            <w:spacing w:val="0"/>
+            <w:position w:val="0"/>
+            <w:sz w:val="22"/>
+            <w:u w:val="single"/>
+            <w:shd w:fill="auto" w:val="clear"/>
+          </w:rPr>
+          <w:t xml:space="preserve"> HYPERLINK "https://www.youtube.com/watch?v=sRWjpjNVOCM</w:t>
+        </w:r>
+        <w:r>
+          <w:rPr>
+            <w:rFonts w:ascii="Calibri" w:hAnsi="Calibri" w:cs="Calibri" w:eastAsia="Calibri"/>
+            <w:color w:val="0000FF"/>
+            <w:spacing w:val="0"/>
+            <w:position w:val="0"/>
+            <w:sz w:val="22"/>
+            <w:u w:val="single"/>
+            <w:shd w:fill="auto" w:val="clear"/>
+          </w:rPr>
+          <w:t xml:space="preserve"> HYPERLINK "https://www.youtube.com/watch?v=sRWjpjNVOCM&amp;t=27s"</w:t>
+        </w:r>
+        <w:r>
+          <w:rPr>
+            <w:rFonts w:ascii="Calibri" w:hAnsi="Calibri" w:cs="Calibri" w:eastAsia="Calibri"/>
+            <w:color w:val="0000FF"/>
+            <w:spacing w:val="0"/>
+            <w:position w:val="0"/>
+            <w:sz w:val="22"/>
+            <w:u w:val="single"/>
+            <w:shd w:fill="auto" w:val="clear"/>
+          </w:rPr>
           <w:t xml:space="preserve">&amp;</w:t>
         </w:r>
         <w:r>
@@ -217,6 +265,54 @@
             <w:u w:val="single"/>
             <w:shd w:fill="auto" w:val="clear"/>
           </w:rPr>
+          <w:t xml:space="preserve">t=27s"</w:t>
+        </w:r>
+        <w:r>
+          <w:rPr>
+            <w:rFonts w:ascii="Calibri" w:hAnsi="Calibri" w:cs="Calibri" w:eastAsia="Calibri"/>
+            <w:color w:val="0000FF"/>
+            <w:spacing w:val="0"/>
+            <w:position w:val="0"/>
+            <w:sz w:val="22"/>
+            <w:u w:val="single"/>
+            <w:shd w:fill="auto" w:val="clear"/>
+          </w:rPr>
+          <w:t xml:space="preserve"> HYPERLINK "https://www.youtube.com/watch?v=sRWjpjNVOCM&amp;t=27s"</w:t>
+        </w:r>
+        <w:r>
+          <w:rPr>
+            <w:rFonts w:ascii="Calibri" w:hAnsi="Calibri" w:cs="Calibri" w:eastAsia="Calibri"/>
+            <w:color w:val="0000FF"/>
+            <w:spacing w:val="0"/>
+            <w:position w:val="0"/>
+            <w:sz w:val="22"/>
+            <w:u w:val="single"/>
+            <w:shd w:fill="auto" w:val="clear"/>
+          </w:rPr>
+          <w:t xml:space="preserve">&amp;</w:t>
+        </w:r>
+        <w:r>
+          <w:rPr>
+            <w:rFonts w:ascii="Calibri" w:hAnsi="Calibri" w:cs="Calibri" w:eastAsia="Calibri"/>
+            <w:color w:val="0000FF"/>
+            <w:spacing w:val="0"/>
+            <w:position w:val="0"/>
+            <w:sz w:val="22"/>
+            <w:u w:val="single"/>
+            <w:shd w:fill="auto" w:val="clear"/>
+          </w:rPr>
+          <w:t xml:space="preserve"> HYPERLINK "https://www.youtube.com/watch?v=sRWjpjNVOCM&amp;t=27s"</w:t>
+        </w:r>
+        <w:r>
+          <w:rPr>
+            <w:rFonts w:ascii="Calibri" w:hAnsi="Calibri" w:cs="Calibri" w:eastAsia="Calibri"/>
+            <w:color w:val="0000FF"/>
+            <w:spacing w:val="0"/>
+            <w:position w:val="0"/>
+            <w:sz w:val="22"/>
+            <w:u w:val="single"/>
+            <w:shd w:fill="auto" w:val="clear"/>
+          </w:rPr>
           <w:t xml:space="preserve"> HYPERLINK "https://www.youtube.com/watch?v=sRWjpjNVOCM</w:t>
         </w:r>
         <w:r>
@@ -289,6 +385,486 @@
             <w:u w:val="single"/>
             <w:shd w:fill="auto" w:val="clear"/>
           </w:rPr>
+          <w:t xml:space="preserve">t=27s"</w:t>
+        </w:r>
+        <w:r>
+          <w:rPr>
+            <w:rFonts w:ascii="Calibri" w:hAnsi="Calibri" w:cs="Calibri" w:eastAsia="Calibri"/>
+            <w:color w:val="0000FF"/>
+            <w:spacing w:val="0"/>
+            <w:position w:val="0"/>
+            <w:sz w:val="22"/>
+            <w:u w:val="single"/>
+            <w:shd w:fill="auto" w:val="clear"/>
+          </w:rPr>
+          <w:t xml:space="preserve"> HYPERLINK "https://www.youtube.com/watch?v=sRWjpjNVOCM&amp;t=27s"</w:t>
+        </w:r>
+        <w:r>
+          <w:rPr>
+            <w:rFonts w:ascii="Calibri" w:hAnsi="Calibri" w:cs="Calibri" w:eastAsia="Calibri"/>
+            <w:color w:val="0000FF"/>
+            <w:spacing w:val="0"/>
+            <w:position w:val="0"/>
+            <w:sz w:val="22"/>
+            <w:u w:val="single"/>
+            <w:shd w:fill="auto" w:val="clear"/>
+          </w:rPr>
+          <w:t xml:space="preserve"> HYPERLINK "https://www.youtube.com/watch?v=sRWjpjNVOCM</w:t>
+        </w:r>
+        <w:r>
+          <w:rPr>
+            <w:rFonts w:ascii="Calibri" w:hAnsi="Calibri" w:cs="Calibri" w:eastAsia="Calibri"/>
+            <w:color w:val="0000FF"/>
+            <w:spacing w:val="0"/>
+            <w:position w:val="0"/>
+            <w:sz w:val="22"/>
+            <w:u w:val="single"/>
+            <w:shd w:fill="auto" w:val="clear"/>
+          </w:rPr>
+          <w:t xml:space="preserve"> HYPERLINK "https://www.youtube.com/watch?v=sRWjpjNVOCM&amp;t=27s"</w:t>
+        </w:r>
+        <w:r>
+          <w:rPr>
+            <w:rFonts w:ascii="Calibri" w:hAnsi="Calibri" w:cs="Calibri" w:eastAsia="Calibri"/>
+            <w:color w:val="0000FF"/>
+            <w:spacing w:val="0"/>
+            <w:position w:val="0"/>
+            <w:sz w:val="22"/>
+            <w:u w:val="single"/>
+            <w:shd w:fill="auto" w:val="clear"/>
+          </w:rPr>
+          <w:t xml:space="preserve">&amp;</w:t>
+        </w:r>
+        <w:r>
+          <w:rPr>
+            <w:rFonts w:ascii="Calibri" w:hAnsi="Calibri" w:cs="Calibri" w:eastAsia="Calibri"/>
+            <w:color w:val="0000FF"/>
+            <w:spacing w:val="0"/>
+            <w:position w:val="0"/>
+            <w:sz w:val="22"/>
+            <w:u w:val="single"/>
+            <w:shd w:fill="auto" w:val="clear"/>
+          </w:rPr>
+          <w:t xml:space="preserve"> HYPERLINK "https://www.youtube.com/watch?v=sRWjpjNVOCM&amp;t=27s"</w:t>
+        </w:r>
+        <w:r>
+          <w:rPr>
+            <w:rFonts w:ascii="Calibri" w:hAnsi="Calibri" w:cs="Calibri" w:eastAsia="Calibri"/>
+            <w:color w:val="0000FF"/>
+            <w:spacing w:val="0"/>
+            <w:position w:val="0"/>
+            <w:sz w:val="22"/>
+            <w:u w:val="single"/>
+            <w:shd w:fill="auto" w:val="clear"/>
+          </w:rPr>
+          <w:t xml:space="preserve">t=27s"</w:t>
+        </w:r>
+        <w:r>
+          <w:rPr>
+            <w:rFonts w:ascii="Calibri" w:hAnsi="Calibri" w:cs="Calibri" w:eastAsia="Calibri"/>
+            <w:color w:val="0000FF"/>
+            <w:spacing w:val="0"/>
+            <w:position w:val="0"/>
+            <w:sz w:val="22"/>
+            <w:u w:val="single"/>
+            <w:shd w:fill="auto" w:val="clear"/>
+          </w:rPr>
+          <w:t xml:space="preserve"> HYPERLINK "https://www.youtube.com/watch?v=sRWjpjNVOCM&amp;t=27s"</w:t>
+        </w:r>
+        <w:r>
+          <w:rPr>
+            <w:rFonts w:ascii="Calibri" w:hAnsi="Calibri" w:cs="Calibri" w:eastAsia="Calibri"/>
+            <w:color w:val="0000FF"/>
+            <w:spacing w:val="0"/>
+            <w:position w:val="0"/>
+            <w:sz w:val="22"/>
+            <w:u w:val="single"/>
+            <w:shd w:fill="auto" w:val="clear"/>
+          </w:rPr>
+          <w:t xml:space="preserve">&amp;</w:t>
+        </w:r>
+        <w:r>
+          <w:rPr>
+            <w:rFonts w:ascii="Calibri" w:hAnsi="Calibri" w:cs="Calibri" w:eastAsia="Calibri"/>
+            <w:color w:val="0000FF"/>
+            <w:spacing w:val="0"/>
+            <w:position w:val="0"/>
+            <w:sz w:val="22"/>
+            <w:u w:val="single"/>
+            <w:shd w:fill="auto" w:val="clear"/>
+          </w:rPr>
+          <w:t xml:space="preserve"> HYPERLINK "https://www.youtube.com/watch?v=sRWjpjNVOCM&amp;t=27s"</w:t>
+        </w:r>
+        <w:r>
+          <w:rPr>
+            <w:rFonts w:ascii="Calibri" w:hAnsi="Calibri" w:cs="Calibri" w:eastAsia="Calibri"/>
+            <w:color w:val="0000FF"/>
+            <w:spacing w:val="0"/>
+            <w:position w:val="0"/>
+            <w:sz w:val="22"/>
+            <w:u w:val="single"/>
+            <w:shd w:fill="auto" w:val="clear"/>
+          </w:rPr>
+          <w:t xml:space="preserve"> HYPERLINK "https://www.youtube.com/watch?v=sRWjpjNVOCM</w:t>
+        </w:r>
+        <w:r>
+          <w:rPr>
+            <w:rFonts w:ascii="Calibri" w:hAnsi="Calibri" w:cs="Calibri" w:eastAsia="Calibri"/>
+            <w:color w:val="0000FF"/>
+            <w:spacing w:val="0"/>
+            <w:position w:val="0"/>
+            <w:sz w:val="22"/>
+            <w:u w:val="single"/>
+            <w:shd w:fill="auto" w:val="clear"/>
+          </w:rPr>
+          <w:t xml:space="preserve"> HYPERLINK "https://www.youtube.com/watch?v=sRWjpjNVOCM&amp;t=27s"</w:t>
+        </w:r>
+        <w:r>
+          <w:rPr>
+            <w:rFonts w:ascii="Calibri" w:hAnsi="Calibri" w:cs="Calibri" w:eastAsia="Calibri"/>
+            <w:color w:val="0000FF"/>
+            <w:spacing w:val="0"/>
+            <w:position w:val="0"/>
+            <w:sz w:val="22"/>
+            <w:u w:val="single"/>
+            <w:shd w:fill="auto" w:val="clear"/>
+          </w:rPr>
+          <w:t xml:space="preserve">&amp;</w:t>
+        </w:r>
+        <w:r>
+          <w:rPr>
+            <w:rFonts w:ascii="Calibri" w:hAnsi="Calibri" w:cs="Calibri" w:eastAsia="Calibri"/>
+            <w:color w:val="0000FF"/>
+            <w:spacing w:val="0"/>
+            <w:position w:val="0"/>
+            <w:sz w:val="22"/>
+            <w:u w:val="single"/>
+            <w:shd w:fill="auto" w:val="clear"/>
+          </w:rPr>
+          <w:t xml:space="preserve"> HYPERLINK "https://www.youtube.com/watch?v=sRWjpjNVOCM&amp;t=27s"</w:t>
+        </w:r>
+        <w:r>
+          <w:rPr>
+            <w:rFonts w:ascii="Calibri" w:hAnsi="Calibri" w:cs="Calibri" w:eastAsia="Calibri"/>
+            <w:color w:val="0000FF"/>
+            <w:spacing w:val="0"/>
+            <w:position w:val="0"/>
+            <w:sz w:val="22"/>
+            <w:u w:val="single"/>
+            <w:shd w:fill="auto" w:val="clear"/>
+          </w:rPr>
+          <w:t xml:space="preserve">t=27s"</w:t>
+        </w:r>
+        <w:r>
+          <w:rPr>
+            <w:rFonts w:ascii="Calibri" w:hAnsi="Calibri" w:cs="Calibri" w:eastAsia="Calibri"/>
+            <w:color w:val="0000FF"/>
+            <w:spacing w:val="0"/>
+            <w:position w:val="0"/>
+            <w:sz w:val="22"/>
+            <w:u w:val="single"/>
+            <w:shd w:fill="auto" w:val="clear"/>
+          </w:rPr>
+          <w:t xml:space="preserve"> HYPERLINK "https://www.youtube.com/watch?v=sRWjpjNVOCM&amp;t=27s"</w:t>
+        </w:r>
+        <w:r>
+          <w:rPr>
+            <w:rFonts w:ascii="Calibri" w:hAnsi="Calibri" w:cs="Calibri" w:eastAsia="Calibri"/>
+            <w:color w:val="0000FF"/>
+            <w:spacing w:val="0"/>
+            <w:position w:val="0"/>
+            <w:sz w:val="22"/>
+            <w:u w:val="single"/>
+            <w:shd w:fill="auto" w:val="clear"/>
+          </w:rPr>
+          <w:t xml:space="preserve"> HYPERLINK "https://www.youtube.com/watch?v=sRWjpjNVOCM</w:t>
+        </w:r>
+        <w:r>
+          <w:rPr>
+            <w:rFonts w:ascii="Calibri" w:hAnsi="Calibri" w:cs="Calibri" w:eastAsia="Calibri"/>
+            <w:color w:val="0000FF"/>
+            <w:spacing w:val="0"/>
+            <w:position w:val="0"/>
+            <w:sz w:val="22"/>
+            <w:u w:val="single"/>
+            <w:shd w:fill="auto" w:val="clear"/>
+          </w:rPr>
+          <w:t xml:space="preserve"> HYPERLINK "https://www.youtube.com/watch?v=sRWjpjNVOCM&amp;t=27s"</w:t>
+        </w:r>
+        <w:r>
+          <w:rPr>
+            <w:rFonts w:ascii="Calibri" w:hAnsi="Calibri" w:cs="Calibri" w:eastAsia="Calibri"/>
+            <w:color w:val="0000FF"/>
+            <w:spacing w:val="0"/>
+            <w:position w:val="0"/>
+            <w:sz w:val="22"/>
+            <w:u w:val="single"/>
+            <w:shd w:fill="auto" w:val="clear"/>
+          </w:rPr>
+          <w:t xml:space="preserve"> HYPERLINK "https://www.youtube.com/watch?v=sRWjpjNVOCM</w:t>
+        </w:r>
+        <w:r>
+          <w:rPr>
+            <w:rFonts w:ascii="Calibri" w:hAnsi="Calibri" w:cs="Calibri" w:eastAsia="Calibri"/>
+            <w:color w:val="0000FF"/>
+            <w:spacing w:val="0"/>
+            <w:position w:val="0"/>
+            <w:sz w:val="22"/>
+            <w:u w:val="single"/>
+            <w:shd w:fill="auto" w:val="clear"/>
+          </w:rPr>
+          <w:t xml:space="preserve"> HYPERLINK "https://www.youtube.com/watch?v=sRWjpjNVOCM&amp;t=27s"</w:t>
+        </w:r>
+        <w:r>
+          <w:rPr>
+            <w:rFonts w:ascii="Calibri" w:hAnsi="Calibri" w:cs="Calibri" w:eastAsia="Calibri"/>
+            <w:color w:val="0000FF"/>
+            <w:spacing w:val="0"/>
+            <w:position w:val="0"/>
+            <w:sz w:val="22"/>
+            <w:u w:val="single"/>
+            <w:shd w:fill="auto" w:val="clear"/>
+          </w:rPr>
+          <w:t xml:space="preserve">&amp;</w:t>
+        </w:r>
+        <w:r>
+          <w:rPr>
+            <w:rFonts w:ascii="Calibri" w:hAnsi="Calibri" w:cs="Calibri" w:eastAsia="Calibri"/>
+            <w:color w:val="0000FF"/>
+            <w:spacing w:val="0"/>
+            <w:position w:val="0"/>
+            <w:sz w:val="22"/>
+            <w:u w:val="single"/>
+            <w:shd w:fill="auto" w:val="clear"/>
+          </w:rPr>
+          <w:t xml:space="preserve"> HYPERLINK "https://www.youtube.com/watch?v=sRWjpjNVOCM&amp;t=27s"</w:t>
+        </w:r>
+        <w:r>
+          <w:rPr>
+            <w:rFonts w:ascii="Calibri" w:hAnsi="Calibri" w:cs="Calibri" w:eastAsia="Calibri"/>
+            <w:color w:val="0000FF"/>
+            <w:spacing w:val="0"/>
+            <w:position w:val="0"/>
+            <w:sz w:val="22"/>
+            <w:u w:val="single"/>
+            <w:shd w:fill="auto" w:val="clear"/>
+          </w:rPr>
+          <w:t xml:space="preserve">t=27s"</w:t>
+        </w:r>
+        <w:r>
+          <w:rPr>
+            <w:rFonts w:ascii="Calibri" w:hAnsi="Calibri" w:cs="Calibri" w:eastAsia="Calibri"/>
+            <w:color w:val="0000FF"/>
+            <w:spacing w:val="0"/>
+            <w:position w:val="0"/>
+            <w:sz w:val="22"/>
+            <w:u w:val="single"/>
+            <w:shd w:fill="auto" w:val="clear"/>
+          </w:rPr>
+          <w:t xml:space="preserve"> HYPERLINK "https://www.youtube.com/watch?v=sRWjpjNVOCM&amp;t=27s"</w:t>
+        </w:r>
+        <w:r>
+          <w:rPr>
+            <w:rFonts w:ascii="Calibri" w:hAnsi="Calibri" w:cs="Calibri" w:eastAsia="Calibri"/>
+            <w:color w:val="0000FF"/>
+            <w:spacing w:val="0"/>
+            <w:position w:val="0"/>
+            <w:sz w:val="22"/>
+            <w:u w:val="single"/>
+            <w:shd w:fill="auto" w:val="clear"/>
+          </w:rPr>
+          <w:t xml:space="preserve">&amp;</w:t>
+        </w:r>
+        <w:r>
+          <w:rPr>
+            <w:rFonts w:ascii="Calibri" w:hAnsi="Calibri" w:cs="Calibri" w:eastAsia="Calibri"/>
+            <w:color w:val="0000FF"/>
+            <w:spacing w:val="0"/>
+            <w:position w:val="0"/>
+            <w:sz w:val="22"/>
+            <w:u w:val="single"/>
+            <w:shd w:fill="auto" w:val="clear"/>
+          </w:rPr>
+          <w:t xml:space="preserve"> HYPERLINK "https://www.youtube.com/watch?v=sRWjpjNVOCM&amp;t=27s"</w:t>
+        </w:r>
+        <w:r>
+          <w:rPr>
+            <w:rFonts w:ascii="Calibri" w:hAnsi="Calibri" w:cs="Calibri" w:eastAsia="Calibri"/>
+            <w:color w:val="0000FF"/>
+            <w:spacing w:val="0"/>
+            <w:position w:val="0"/>
+            <w:sz w:val="22"/>
+            <w:u w:val="single"/>
+            <w:shd w:fill="auto" w:val="clear"/>
+          </w:rPr>
+          <w:t xml:space="preserve"> HYPERLINK "https://www.youtube.com/watch?v=sRWjpjNVOCM</w:t>
+        </w:r>
+        <w:r>
+          <w:rPr>
+            <w:rFonts w:ascii="Calibri" w:hAnsi="Calibri" w:cs="Calibri" w:eastAsia="Calibri"/>
+            <w:color w:val="0000FF"/>
+            <w:spacing w:val="0"/>
+            <w:position w:val="0"/>
+            <w:sz w:val="22"/>
+            <w:u w:val="single"/>
+            <w:shd w:fill="auto" w:val="clear"/>
+          </w:rPr>
+          <w:t xml:space="preserve"> HYPERLINK "https://www.youtube.com/watch?v=sRWjpjNVOCM&amp;t=27s"</w:t>
+        </w:r>
+        <w:r>
+          <w:rPr>
+            <w:rFonts w:ascii="Calibri" w:hAnsi="Calibri" w:cs="Calibri" w:eastAsia="Calibri"/>
+            <w:color w:val="0000FF"/>
+            <w:spacing w:val="0"/>
+            <w:position w:val="0"/>
+            <w:sz w:val="22"/>
+            <w:u w:val="single"/>
+            <w:shd w:fill="auto" w:val="clear"/>
+          </w:rPr>
+          <w:t xml:space="preserve">&amp;</w:t>
+        </w:r>
+        <w:r>
+          <w:rPr>
+            <w:rFonts w:ascii="Calibri" w:hAnsi="Calibri" w:cs="Calibri" w:eastAsia="Calibri"/>
+            <w:color w:val="0000FF"/>
+            <w:spacing w:val="0"/>
+            <w:position w:val="0"/>
+            <w:sz w:val="22"/>
+            <w:u w:val="single"/>
+            <w:shd w:fill="auto" w:val="clear"/>
+          </w:rPr>
+          <w:t xml:space="preserve"> HYPERLINK "https://www.youtube.com/watch?v=sRWjpjNVOCM&amp;t=27s"</w:t>
+        </w:r>
+        <w:r>
+          <w:rPr>
+            <w:rFonts w:ascii="Calibri" w:hAnsi="Calibri" w:cs="Calibri" w:eastAsia="Calibri"/>
+            <w:color w:val="0000FF"/>
+            <w:spacing w:val="0"/>
+            <w:position w:val="0"/>
+            <w:sz w:val="22"/>
+            <w:u w:val="single"/>
+            <w:shd w:fill="auto" w:val="clear"/>
+          </w:rPr>
+          <w:t xml:space="preserve">t=27s"</w:t>
+        </w:r>
+        <w:r>
+          <w:rPr>
+            <w:rFonts w:ascii="Calibri" w:hAnsi="Calibri" w:cs="Calibri" w:eastAsia="Calibri"/>
+            <w:color w:val="0000FF"/>
+            <w:spacing w:val="0"/>
+            <w:position w:val="0"/>
+            <w:sz w:val="22"/>
+            <w:u w:val="single"/>
+            <w:shd w:fill="auto" w:val="clear"/>
+          </w:rPr>
+          <w:t xml:space="preserve"> HYPERLINK "https://www.youtube.com/watch?v=sRWjpjNVOCM&amp;t=27s"</w:t>
+        </w:r>
+        <w:r>
+          <w:rPr>
+            <w:rFonts w:ascii="Calibri" w:hAnsi="Calibri" w:cs="Calibri" w:eastAsia="Calibri"/>
+            <w:color w:val="0000FF"/>
+            <w:spacing w:val="0"/>
+            <w:position w:val="0"/>
+            <w:sz w:val="22"/>
+            <w:u w:val="single"/>
+            <w:shd w:fill="auto" w:val="clear"/>
+          </w:rPr>
+          <w:t xml:space="preserve">t=27s"</w:t>
+        </w:r>
+        <w:r>
+          <w:rPr>
+            <w:rFonts w:ascii="Calibri" w:hAnsi="Calibri" w:cs="Calibri" w:eastAsia="Calibri"/>
+            <w:color w:val="0000FF"/>
+            <w:spacing w:val="0"/>
+            <w:position w:val="0"/>
+            <w:sz w:val="22"/>
+            <w:u w:val="single"/>
+            <w:shd w:fill="auto" w:val="clear"/>
+          </w:rPr>
+          <w:t xml:space="preserve"> HYPERLINK "https://www.youtube.com/watch?v=sRWjpjNVOCM&amp;t=27s"</w:t>
+        </w:r>
+        <w:r>
+          <w:rPr>
+            <w:rFonts w:ascii="Calibri" w:hAnsi="Calibri" w:cs="Calibri" w:eastAsia="Calibri"/>
+            <w:color w:val="0000FF"/>
+            <w:spacing w:val="0"/>
+            <w:position w:val="0"/>
+            <w:sz w:val="22"/>
+            <w:u w:val="single"/>
+            <w:shd w:fill="auto" w:val="clear"/>
+          </w:rPr>
+          <w:t xml:space="preserve"> HYPERLINK "https://www.youtube.com/watch?v=sRWjpjNVOCM</w:t>
+        </w:r>
+        <w:r>
+          <w:rPr>
+            <w:rFonts w:ascii="Calibri" w:hAnsi="Calibri" w:cs="Calibri" w:eastAsia="Calibri"/>
+            <w:color w:val="0000FF"/>
+            <w:spacing w:val="0"/>
+            <w:position w:val="0"/>
+            <w:sz w:val="22"/>
+            <w:u w:val="single"/>
+            <w:shd w:fill="auto" w:val="clear"/>
+          </w:rPr>
+          <w:t xml:space="preserve"> HYPERLINK "https://www.youtube.com/watch?v=sRWjpjNVOCM&amp;t=27s"</w:t>
+        </w:r>
+        <w:r>
+          <w:rPr>
+            <w:rFonts w:ascii="Calibri" w:hAnsi="Calibri" w:cs="Calibri" w:eastAsia="Calibri"/>
+            <w:color w:val="0000FF"/>
+            <w:spacing w:val="0"/>
+            <w:position w:val="0"/>
+            <w:sz w:val="22"/>
+            <w:u w:val="single"/>
+            <w:shd w:fill="auto" w:val="clear"/>
+          </w:rPr>
+          <w:t xml:space="preserve">&amp;</w:t>
+        </w:r>
+        <w:r>
+          <w:rPr>
+            <w:rFonts w:ascii="Calibri" w:hAnsi="Calibri" w:cs="Calibri" w:eastAsia="Calibri"/>
+            <w:color w:val="0000FF"/>
+            <w:spacing w:val="0"/>
+            <w:position w:val="0"/>
+            <w:sz w:val="22"/>
+            <w:u w:val="single"/>
+            <w:shd w:fill="auto" w:val="clear"/>
+          </w:rPr>
+          <w:t xml:space="preserve"> HYPERLINK "https://www.youtube.com/watch?v=sRWjpjNVOCM&amp;t=27s"</w:t>
+        </w:r>
+        <w:r>
+          <w:rPr>
+            <w:rFonts w:ascii="Calibri" w:hAnsi="Calibri" w:cs="Calibri" w:eastAsia="Calibri"/>
+            <w:color w:val="0000FF"/>
+            <w:spacing w:val="0"/>
+            <w:position w:val="0"/>
+            <w:sz w:val="22"/>
+            <w:u w:val="single"/>
+            <w:shd w:fill="auto" w:val="clear"/>
+          </w:rPr>
+          <w:t xml:space="preserve">t=27s"</w:t>
+        </w:r>
+        <w:r>
+          <w:rPr>
+            <w:rFonts w:ascii="Calibri" w:hAnsi="Calibri" w:cs="Calibri" w:eastAsia="Calibri"/>
+            <w:color w:val="0000FF"/>
+            <w:spacing w:val="0"/>
+            <w:position w:val="0"/>
+            <w:sz w:val="22"/>
+            <w:u w:val="single"/>
+            <w:shd w:fill="auto" w:val="clear"/>
+          </w:rPr>
+          <w:t xml:space="preserve"> HYPERLINK "https://www.youtube.com/watch?v=sRWjpjNVOCM&amp;t=27s"</w:t>
+        </w:r>
+        <w:r>
+          <w:rPr>
+            <w:rFonts w:ascii="Calibri" w:hAnsi="Calibri" w:cs="Calibri" w:eastAsia="Calibri"/>
+            <w:color w:val="0000FF"/>
+            <w:spacing w:val="0"/>
+            <w:position w:val="0"/>
+            <w:sz w:val="22"/>
+            <w:u w:val="single"/>
+            <w:shd w:fill="auto" w:val="clear"/>
+          </w:rPr>
           <w:t xml:space="preserve">t=27s</w:t>
         </w:r>
       </w:hyperlink>
@@ -351,6 +927,107 @@
           <w:shd w:fill="auto" w:val="clear"/>
         </w:rPr>
       </w:pPr>
+      <w:hyperlink xmlns:r="http://schemas.openxmlformats.org/officeDocument/2006/relationships" r:id="docRId3">
+        <w:r>
+          <w:rPr>
+            <w:rFonts w:ascii="Calibri" w:hAnsi="Calibri" w:cs="Calibri" w:eastAsia="Calibri"/>
+            <w:color w:val="0000FF"/>
+            <w:spacing w:val="0"/>
+            <w:position w:val="0"/>
+            <w:sz w:val="22"/>
+            <w:u w:val="single"/>
+            <w:shd w:fill="auto" w:val="clear"/>
+          </w:rPr>
+          <w:t xml:space="preserve">https://www.imore.com/sites/imore.com/files/styles/xlarge/public/field/image/2020/04/animal-crossing-new-horizons-perfect-town-02.jpg?itok=Ef_-zucB</w:t>
+        </w:r>
+      </w:hyperlink>
+    </w:p>
+    <w:p>
+      <w:pPr>
+        <w:spacing w:before="0" w:after="200" w:line="276"/>
+        <w:ind w:right="0" w:left="0" w:firstLine="0"/>
+        <w:jc w:val="left"/>
+        <w:rPr>
+          <w:rFonts w:ascii="Calibri" w:hAnsi="Calibri" w:cs="Calibri" w:eastAsia="Calibri"/>
+          <w:color w:val="auto"/>
+          <w:spacing w:val="0"/>
+          <w:position w:val="0"/>
+          <w:sz w:val="22"/>
+          <w:shd w:fill="auto" w:val="clear"/>
+        </w:rPr>
+      </w:pPr>
+      <w:hyperlink xmlns:r="http://schemas.openxmlformats.org/officeDocument/2006/relationships" r:id="docRId4">
+        <w:r>
+          <w:rPr>
+            <w:rFonts w:ascii="Calibri" w:hAnsi="Calibri" w:cs="Calibri" w:eastAsia="Calibri"/>
+            <w:color w:val="0000FF"/>
+            <w:spacing w:val="0"/>
+            <w:position w:val="0"/>
+            <w:sz w:val="22"/>
+            <w:u w:val="single"/>
+            <w:shd w:fill="auto" w:val="clear"/>
+          </w:rPr>
+          <w:t xml:space="preserve">https://images.squarespace-cdn.com/content/5c6dd2977980b37122efee1c/1586626879836-6H88C7LX9N4NQ0VT76JN/Animal+Crossing%2C+Fishing+Tourney%2C+CJ%2C+HPCritical.png?content-type=image%2Fpng</w:t>
+        </w:r>
+      </w:hyperlink>
+    </w:p>
+    <w:p>
+      <w:pPr>
+        <w:spacing w:before="0" w:after="200" w:line="276"/>
+        <w:ind w:right="0" w:left="0" w:firstLine="0"/>
+        <w:jc w:val="left"/>
+        <w:rPr>
+          <w:rFonts w:ascii="Calibri" w:hAnsi="Calibri" w:cs="Calibri" w:eastAsia="Calibri"/>
+          <w:color w:val="auto"/>
+          <w:spacing w:val="0"/>
+          <w:position w:val="0"/>
+          <w:sz w:val="22"/>
+          <w:shd w:fill="auto" w:val="clear"/>
+        </w:rPr>
+      </w:pPr>
+      <w:hyperlink xmlns:r="http://schemas.openxmlformats.org/officeDocument/2006/relationships" r:id="docRId5">
+        <w:r>
+          <w:rPr>
+            <w:rFonts w:ascii="Calibri" w:hAnsi="Calibri" w:cs="Calibri" w:eastAsia="Calibri"/>
+            <w:color w:val="0000FF"/>
+            <w:spacing w:val="0"/>
+            <w:position w:val="0"/>
+            <w:sz w:val="22"/>
+            <w:u w:val="single"/>
+            <w:shd w:fill="auto" w:val="clear"/>
+          </w:rPr>
+          <w:t xml:space="preserve">https://images.nintendolife.com/e722e100e7dc7/diagonal-riverbank-animal-crossing-new-horizons.original.jpg</w:t>
+        </w:r>
+      </w:hyperlink>
+    </w:p>
+    <w:p>
+      <w:pPr>
+        <w:spacing w:before="0" w:after="200" w:line="276"/>
+        <w:ind w:right="0" w:left="0" w:firstLine="0"/>
+        <w:jc w:val="left"/>
+        <w:rPr>
+          <w:rFonts w:ascii="Calibri" w:hAnsi="Calibri" w:cs="Calibri" w:eastAsia="Calibri"/>
+          <w:color w:val="auto"/>
+          <w:spacing w:val="0"/>
+          <w:position w:val="0"/>
+          <w:sz w:val="22"/>
+          <w:shd w:fill="auto" w:val="clear"/>
+        </w:rPr>
+      </w:pPr>
+      <w:hyperlink xmlns:r="http://schemas.openxmlformats.org/officeDocument/2006/relationships" r:id="docRId6">
+        <w:r>
+          <w:rPr>
+            <w:rFonts w:ascii="Calibri" w:hAnsi="Calibri" w:cs="Calibri" w:eastAsia="Calibri"/>
+            <w:color w:val="0000FF"/>
+            <w:spacing w:val="0"/>
+            <w:position w:val="0"/>
+            <w:sz w:val="22"/>
+            <w:u w:val="single"/>
+            <w:shd w:fill="auto" w:val="clear"/>
+          </w:rPr>
+          <w:t xml:space="preserve">https://www.imore.com/sites/imore.com/files/styles/w1600h900crop/public/field/image/2020/03/animal-crossing-new-horizons-villagers-003.jpg</w:t>
+        </w:r>
+      </w:hyperlink>
     </w:p>
     <w:p>
       <w:pPr>
@@ -392,7 +1069,7 @@
           <w:shd w:fill="auto" w:val="clear"/>
         </w:rPr>
       </w:pPr>
-      <w:hyperlink xmlns:r="http://schemas.openxmlformats.org/officeDocument/2006/relationships" r:id="docRId3">
+      <w:hyperlink xmlns:r="http://schemas.openxmlformats.org/officeDocument/2006/relationships" r:id="docRId7">
         <w:r>
           <w:rPr>
             <w:rFonts w:ascii="Calibri" w:hAnsi="Calibri" w:cs="Calibri" w:eastAsia="Calibri"/>
@@ -421,7 +1098,7 @@
           <w:shd w:fill="auto" w:val="clear"/>
         </w:rPr>
       </w:pPr>
-      <w:hyperlink xmlns:r="http://schemas.openxmlformats.org/officeDocument/2006/relationships" r:id="docRId4">
+      <w:hyperlink xmlns:r="http://schemas.openxmlformats.org/officeDocument/2006/relationships" r:id="docRId8">
         <w:r>
           <w:rPr>
             <w:rFonts w:ascii="Calibri" w:hAnsi="Calibri" w:cs="Calibri" w:eastAsia="Calibri"/>
@@ -450,7 +1127,7 @@
           <w:shd w:fill="auto" w:val="clear"/>
         </w:rPr>
       </w:pPr>
-      <w:hyperlink xmlns:r="http://schemas.openxmlformats.org/officeDocument/2006/relationships" r:id="docRId5">
+      <w:hyperlink xmlns:r="http://schemas.openxmlformats.org/officeDocument/2006/relationships" r:id="docRId9">
         <w:r>
           <w:rPr>
             <w:rFonts w:ascii="Calibri" w:hAnsi="Calibri" w:cs="Calibri" w:eastAsia="Calibri"/>
@@ -479,7 +1156,7 @@
           <w:shd w:fill="auto" w:val="clear"/>
         </w:rPr>
       </w:pPr>
-      <w:hyperlink xmlns:r="http://schemas.openxmlformats.org/officeDocument/2006/relationships" r:id="docRId6">
+      <w:hyperlink xmlns:r="http://schemas.openxmlformats.org/officeDocument/2006/relationships" r:id="docRId10">
         <w:r>
           <w:rPr>
             <w:rFonts w:ascii="Calibri" w:hAnsi="Calibri" w:cs="Calibri" w:eastAsia="Calibri"/>
@@ -508,7 +1185,7 @@
           <w:shd w:fill="auto" w:val="clear"/>
         </w:rPr>
       </w:pPr>
-      <w:hyperlink xmlns:r="http://schemas.openxmlformats.org/officeDocument/2006/relationships" r:id="docRId7">
+      <w:hyperlink xmlns:r="http://schemas.openxmlformats.org/officeDocument/2006/relationships" r:id="docRId11">
         <w:r>
           <w:rPr>
             <w:rFonts w:ascii="Calibri" w:hAnsi="Calibri" w:cs="Calibri" w:eastAsia="Calibri"/>
@@ -537,7 +1214,7 @@
           <w:shd w:fill="auto" w:val="clear"/>
         </w:rPr>
       </w:pPr>
-      <w:hyperlink xmlns:r="http://schemas.openxmlformats.org/officeDocument/2006/relationships" r:id="docRId8">
+      <w:hyperlink xmlns:r="http://schemas.openxmlformats.org/officeDocument/2006/relationships" r:id="docRId12">
         <w:r>
           <w:rPr>
             <w:rFonts w:ascii="Calibri" w:hAnsi="Calibri" w:cs="Calibri" w:eastAsia="Calibri"/>
@@ -566,7 +1243,7 @@
           <w:shd w:fill="auto" w:val="clear"/>
         </w:rPr>
       </w:pPr>
-      <w:hyperlink xmlns:r="http://schemas.openxmlformats.org/officeDocument/2006/relationships" r:id="docRId9">
+      <w:hyperlink xmlns:r="http://schemas.openxmlformats.org/officeDocument/2006/relationships" r:id="docRId13">
         <w:r>
           <w:rPr>
             <w:rFonts w:ascii="Calibri" w:hAnsi="Calibri" w:cs="Calibri" w:eastAsia="Calibri"/>
@@ -595,7 +1272,7 @@
           <w:shd w:fill="auto" w:val="clear"/>
         </w:rPr>
       </w:pPr>
-      <w:hyperlink xmlns:r="http://schemas.openxmlformats.org/officeDocument/2006/relationships" r:id="docRId10">
+      <w:hyperlink xmlns:r="http://schemas.openxmlformats.org/officeDocument/2006/relationships" r:id="docRId14">
         <w:r>
           <w:rPr>
             <w:rFonts w:ascii="Calibri" w:hAnsi="Calibri" w:cs="Calibri" w:eastAsia="Calibri"/>
@@ -635,7 +1312,7 @@
           <w:shd w:fill="auto" w:val="clear"/>
         </w:rPr>
       </w:pPr>
-      <w:hyperlink xmlns:r="http://schemas.openxmlformats.org/officeDocument/2006/relationships" r:id="docRId11">
+      <w:hyperlink xmlns:r="http://schemas.openxmlformats.org/officeDocument/2006/relationships" r:id="docRId15">
         <w:r>
           <w:rPr>
             <w:rFonts w:ascii="Calibri" w:hAnsi="Calibri" w:cs="Calibri" w:eastAsia="Calibri"/>
@@ -675,7 +1352,7 @@
           <w:shd w:fill="auto" w:val="clear"/>
         </w:rPr>
       </w:pPr>
-      <w:hyperlink xmlns:r="http://schemas.openxmlformats.org/officeDocument/2006/relationships" r:id="docRId12">
+      <w:hyperlink xmlns:r="http://schemas.openxmlformats.org/officeDocument/2006/relationships" r:id="docRId16">
         <w:r>
           <w:rPr>
             <w:rFonts w:ascii="Calibri" w:hAnsi="Calibri" w:cs="Calibri" w:eastAsia="Calibri"/>
@@ -704,7 +1381,7 @@
           <w:shd w:fill="auto" w:val="clear"/>
         </w:rPr>
       </w:pPr>
-      <w:hyperlink xmlns:r="http://schemas.openxmlformats.org/officeDocument/2006/relationships" r:id="docRId13">
+      <w:hyperlink xmlns:r="http://schemas.openxmlformats.org/officeDocument/2006/relationships" r:id="docRId17">
         <w:r>
           <w:rPr>
             <w:rFonts w:ascii="Calibri" w:hAnsi="Calibri" w:cs="Calibri" w:eastAsia="Calibri"/>
@@ -733,7 +1410,7 @@
           <w:shd w:fill="auto" w:val="clear"/>
         </w:rPr>
       </w:pPr>
-      <w:hyperlink xmlns:r="http://schemas.openxmlformats.org/officeDocument/2006/relationships" r:id="docRId14">
+      <w:hyperlink xmlns:r="http://schemas.openxmlformats.org/officeDocument/2006/relationships" r:id="docRId18">
         <w:r>
           <w:rPr>
             <w:rFonts w:ascii="Calibri" w:hAnsi="Calibri" w:cs="Calibri" w:eastAsia="Calibri"/>

</xml_diff>

<commit_message>
Setup for Services Page
</commit_message>
<xml_diff>
--- a/nookinc/SubmissionDoc.docx
+++ b/nookinc/SubmissionDoc.docx
@@ -1043,6 +1043,35 @@
           <w:shd w:fill="auto" w:val="clear"/>
         </w:rPr>
       </w:pPr>
+      <w:hyperlink xmlns:r="http://schemas.openxmlformats.org/officeDocument/2006/relationships" r:id="docRId7">
+        <w:r>
+          <w:rPr>
+            <w:rFonts w:ascii="Calibri" w:hAnsi="Calibri" w:cs="Calibri" w:eastAsia="Calibri"/>
+            <w:color w:val="0000FF"/>
+            <w:spacing w:val="0"/>
+            <w:position w:val="0"/>
+            <w:sz w:val="22"/>
+            <w:u w:val="single"/>
+            <w:shd w:fill="auto" w:val="clear"/>
+          </w:rPr>
+          <w:t xml:space="preserve">https://dodo.ac/np/images/1/12/NewHorizonsMap.jpg</w:t>
+        </w:r>
+      </w:hyperlink>
+    </w:p>
+    <w:p>
+      <w:pPr>
+        <w:spacing w:before="0" w:after="200" w:line="276"/>
+        <w:ind w:right="0" w:left="0" w:firstLine="0"/>
+        <w:jc w:val="left"/>
+        <w:rPr>
+          <w:rFonts w:ascii="Calibri" w:hAnsi="Calibri" w:cs="Calibri" w:eastAsia="Calibri"/>
+          <w:color w:val="auto"/>
+          <w:spacing w:val="0"/>
+          <w:position w:val="0"/>
+          <w:sz w:val="22"/>
+          <w:shd w:fill="auto" w:val="clear"/>
+        </w:rPr>
+      </w:pPr>
       <w:r>
         <w:rPr>
           <w:rFonts w:ascii="Calibri" w:hAnsi="Calibri" w:cs="Calibri" w:eastAsia="Calibri"/>
@@ -1069,7 +1098,7 @@
           <w:shd w:fill="auto" w:val="clear"/>
         </w:rPr>
       </w:pPr>
-      <w:hyperlink xmlns:r="http://schemas.openxmlformats.org/officeDocument/2006/relationships" r:id="docRId7">
+      <w:hyperlink xmlns:r="http://schemas.openxmlformats.org/officeDocument/2006/relationships" r:id="docRId8">
         <w:r>
           <w:rPr>
             <w:rFonts w:ascii="Calibri" w:hAnsi="Calibri" w:cs="Calibri" w:eastAsia="Calibri"/>
@@ -1098,7 +1127,7 @@
           <w:shd w:fill="auto" w:val="clear"/>
         </w:rPr>
       </w:pPr>
-      <w:hyperlink xmlns:r="http://schemas.openxmlformats.org/officeDocument/2006/relationships" r:id="docRId8">
+      <w:hyperlink xmlns:r="http://schemas.openxmlformats.org/officeDocument/2006/relationships" r:id="docRId9">
         <w:r>
           <w:rPr>
             <w:rFonts w:ascii="Calibri" w:hAnsi="Calibri" w:cs="Calibri" w:eastAsia="Calibri"/>
@@ -1127,7 +1156,7 @@
           <w:shd w:fill="auto" w:val="clear"/>
         </w:rPr>
       </w:pPr>
-      <w:hyperlink xmlns:r="http://schemas.openxmlformats.org/officeDocument/2006/relationships" r:id="docRId9">
+      <w:hyperlink xmlns:r="http://schemas.openxmlformats.org/officeDocument/2006/relationships" r:id="docRId10">
         <w:r>
           <w:rPr>
             <w:rFonts w:ascii="Calibri" w:hAnsi="Calibri" w:cs="Calibri" w:eastAsia="Calibri"/>
@@ -1156,7 +1185,7 @@
           <w:shd w:fill="auto" w:val="clear"/>
         </w:rPr>
       </w:pPr>
-      <w:hyperlink xmlns:r="http://schemas.openxmlformats.org/officeDocument/2006/relationships" r:id="docRId10">
+      <w:hyperlink xmlns:r="http://schemas.openxmlformats.org/officeDocument/2006/relationships" r:id="docRId11">
         <w:r>
           <w:rPr>
             <w:rFonts w:ascii="Calibri" w:hAnsi="Calibri" w:cs="Calibri" w:eastAsia="Calibri"/>
@@ -1185,7 +1214,7 @@
           <w:shd w:fill="auto" w:val="clear"/>
         </w:rPr>
       </w:pPr>
-      <w:hyperlink xmlns:r="http://schemas.openxmlformats.org/officeDocument/2006/relationships" r:id="docRId11">
+      <w:hyperlink xmlns:r="http://schemas.openxmlformats.org/officeDocument/2006/relationships" r:id="docRId12">
         <w:r>
           <w:rPr>
             <w:rFonts w:ascii="Calibri" w:hAnsi="Calibri" w:cs="Calibri" w:eastAsia="Calibri"/>
@@ -1214,7 +1243,7 @@
           <w:shd w:fill="auto" w:val="clear"/>
         </w:rPr>
       </w:pPr>
-      <w:hyperlink xmlns:r="http://schemas.openxmlformats.org/officeDocument/2006/relationships" r:id="docRId12">
+      <w:hyperlink xmlns:r="http://schemas.openxmlformats.org/officeDocument/2006/relationships" r:id="docRId13">
         <w:r>
           <w:rPr>
             <w:rFonts w:ascii="Calibri" w:hAnsi="Calibri" w:cs="Calibri" w:eastAsia="Calibri"/>
@@ -1243,7 +1272,7 @@
           <w:shd w:fill="auto" w:val="clear"/>
         </w:rPr>
       </w:pPr>
-      <w:hyperlink xmlns:r="http://schemas.openxmlformats.org/officeDocument/2006/relationships" r:id="docRId13">
+      <w:hyperlink xmlns:r="http://schemas.openxmlformats.org/officeDocument/2006/relationships" r:id="docRId14">
         <w:r>
           <w:rPr>
             <w:rFonts w:ascii="Calibri" w:hAnsi="Calibri" w:cs="Calibri" w:eastAsia="Calibri"/>
@@ -1272,7 +1301,7 @@
           <w:shd w:fill="auto" w:val="clear"/>
         </w:rPr>
       </w:pPr>
-      <w:hyperlink xmlns:r="http://schemas.openxmlformats.org/officeDocument/2006/relationships" r:id="docRId14">
+      <w:hyperlink xmlns:r="http://schemas.openxmlformats.org/officeDocument/2006/relationships" r:id="docRId15">
         <w:r>
           <w:rPr>
             <w:rFonts w:ascii="Calibri" w:hAnsi="Calibri" w:cs="Calibri" w:eastAsia="Calibri"/>
@@ -1312,7 +1341,7 @@
           <w:shd w:fill="auto" w:val="clear"/>
         </w:rPr>
       </w:pPr>
-      <w:hyperlink xmlns:r="http://schemas.openxmlformats.org/officeDocument/2006/relationships" r:id="docRId15">
+      <w:hyperlink xmlns:r="http://schemas.openxmlformats.org/officeDocument/2006/relationships" r:id="docRId16">
         <w:r>
           <w:rPr>
             <w:rFonts w:ascii="Calibri" w:hAnsi="Calibri" w:cs="Calibri" w:eastAsia="Calibri"/>
@@ -1352,7 +1381,7 @@
           <w:shd w:fill="auto" w:val="clear"/>
         </w:rPr>
       </w:pPr>
-      <w:hyperlink xmlns:r="http://schemas.openxmlformats.org/officeDocument/2006/relationships" r:id="docRId16">
+      <w:hyperlink xmlns:r="http://schemas.openxmlformats.org/officeDocument/2006/relationships" r:id="docRId17">
         <w:r>
           <w:rPr>
             <w:rFonts w:ascii="Calibri" w:hAnsi="Calibri" w:cs="Calibri" w:eastAsia="Calibri"/>
@@ -1381,7 +1410,7 @@
           <w:shd w:fill="auto" w:val="clear"/>
         </w:rPr>
       </w:pPr>
-      <w:hyperlink xmlns:r="http://schemas.openxmlformats.org/officeDocument/2006/relationships" r:id="docRId17">
+      <w:hyperlink xmlns:r="http://schemas.openxmlformats.org/officeDocument/2006/relationships" r:id="docRId18">
         <w:r>
           <w:rPr>
             <w:rFonts w:ascii="Calibri" w:hAnsi="Calibri" w:cs="Calibri" w:eastAsia="Calibri"/>
@@ -1410,7 +1439,7 @@
           <w:shd w:fill="auto" w:val="clear"/>
         </w:rPr>
       </w:pPr>
-      <w:hyperlink xmlns:r="http://schemas.openxmlformats.org/officeDocument/2006/relationships" r:id="docRId18">
+      <w:hyperlink xmlns:r="http://schemas.openxmlformats.org/officeDocument/2006/relationships" r:id="docRId19">
         <w:r>
           <w:rPr>
             <w:rFonts w:ascii="Calibri" w:hAnsi="Calibri" w:cs="Calibri" w:eastAsia="Calibri"/>

</xml_diff>